<commit_message>
Set auto overflow untuk laporan tagihan pemeriksaan
</commit_message>
<xml_diff>
--- a/public/medical_resume.docx
+++ b/public/medical_resume.docx
@@ -44,95 +44,47 @@
         <w:rPr>
           <w:rStyle w:val=""/>
         </w:rPr>
-        <w:t xml:space="preserve">Nama			 :  Habsyi</w:t>
-      </w:r>
-    </w:p>
-    <w:p>
-      <w:pPr>
-        <w:pStyle w:val="spaceGeneral"/>
-      </w:pPr>
-      <w:r>
-        <w:rPr>
-          <w:rStyle w:val=""/>
-        </w:rPr>
-        <w:t xml:space="preserve">Tanggal lahir		 : 13 Maret 2008</w:t>
-      </w:r>
-    </w:p>
-    <w:p>
-      <w:pPr>
-        <w:pStyle w:val="spaceGeneral"/>
-      </w:pPr>
-      <w:r>
-        <w:rPr>
-          <w:rStyle w:val=""/>
-        </w:rPr>
-        <w:t xml:space="preserve">Alamat			 : Jln Rungkut No 21</w:t>
-      </w:r>
-    </w:p>
-    <w:p>
-      <w:pPr>
-        <w:pStyle w:val="spaceGeneral"/>
-      </w:pPr>
-      <w:r>
-        <w:rPr>
-          <w:rStyle w:val=""/>
-        </w:rPr>
-        <w:t xml:space="preserve"/>
-      </w:r>
-    </w:p>
-    <w:p>
-      <w:pPr/>
-      <w:r>
-        <w:rPr/>
-        <w:t xml:space="preserve">	Datang dengan keluhan utama ...................................................., riwayat penyakit sekarang e1. Penyakit dahulu</w:t>
-      </w:r>
-    </w:p>
-    <w:p>
-      <w:pPr>
-        <w:numPr>
-          <w:ilvl w:val="0"/>
-          <w:numId w:val="7"/>
-        </w:numPr>
-      </w:pPr>
-      <w:r>
-        <w:rPr/>
-        <w:t xml:space="preserve">Beri-beri</w:t>
-      </w:r>
-    </w:p>
-    <w:p>
-      <w:pPr>
-        <w:numPr>
-          <w:ilvl w:val="0"/>
-          <w:numId w:val="7"/>
-        </w:numPr>
-      </w:pPr>
-      <w:r>
-        <w:rPr/>
-        <w:t xml:space="preserve">Beri-beri</w:t>
-      </w:r>
-    </w:p>
-    <w:p>
-      <w:pPr>
-        <w:numPr>
-          <w:ilvl w:val="0"/>
-          <w:numId w:val="7"/>
-        </w:numPr>
-      </w:pPr>
-      <w:r>
-        <w:rPr/>
-        <w:t xml:space="preserve">Panas</w:t>
-      </w:r>
-    </w:p>
-    <w:p>
-      <w:pPr>
-        <w:numPr>
-          <w:ilvl w:val="0"/>
-          <w:numId w:val="7"/>
-        </w:numPr>
-      </w:pPr>
-      <w:r>
-        <w:rPr/>
-        <w:t xml:space="preserve">Panas</w:t>
+        <w:t xml:space="preserve">Nama			 :  Aan</w:t>
+      </w:r>
+    </w:p>
+    <w:p>
+      <w:pPr>
+        <w:pStyle w:val="spaceGeneral"/>
+      </w:pPr>
+      <w:r>
+        <w:rPr>
+          <w:rStyle w:val=""/>
+        </w:rPr>
+        <w:t xml:space="preserve">Tanggal lahir		 : 01 Januari 2000</w:t>
+      </w:r>
+    </w:p>
+    <w:p>
+      <w:pPr>
+        <w:pStyle w:val="spaceGeneral"/>
+      </w:pPr>
+      <w:r>
+        <w:rPr>
+          <w:rStyle w:val=""/>
+        </w:rPr>
+        <w:t xml:space="preserve">Alamat			 : Gubeng</w:t>
+      </w:r>
+    </w:p>
+    <w:p>
+      <w:pPr>
+        <w:pStyle w:val="spaceGeneral"/>
+      </w:pPr>
+      <w:r>
+        <w:rPr>
+          <w:rStyle w:val=""/>
+        </w:rPr>
+        <w:t xml:space="preserve"/>
+      </w:r>
+    </w:p>
+    <w:p>
+      <w:pPr/>
+      <w:r>
+        <w:rPr/>
+        <w:t xml:space="preserve">	Datang dengan keluhan utama ...................................................., riwayat penyakit sekarang ..................................................... Penyakit dahulu</w:t>
       </w:r>
     </w:p>
     <w:p>
@@ -188,42 +140,6 @@
     </w:p>
     <w:p>
       <w:pPr>
-        <w:numPr>
-          <w:ilvl w:val="0"/>
-          <w:numId w:val="7"/>
-        </w:numPr>
-      </w:pPr>
-      <w:r>
-        <w:rPr/>
-        <w:t xml:space="preserve">eeeee</w:t>
-      </w:r>
-    </w:p>
-    <w:p>
-      <w:pPr>
-        <w:numPr>
-          <w:ilvl w:val="0"/>
-          <w:numId w:val="7"/>
-        </w:numPr>
-      </w:pPr>
-      <w:r>
-        <w:rPr/>
-        <w:t xml:space="preserve">cccc</w:t>
-      </w:r>
-    </w:p>
-    <w:p>
-      <w:pPr>
-        <w:numPr>
-          <w:ilvl w:val="0"/>
-          <w:numId w:val="7"/>
-        </w:numPr>
-      </w:pPr>
-      <w:r>
-        <w:rPr/>
-        <w:t xml:space="preserve">dsada</w:t>
-      </w:r>
-    </w:p>
-    <w:p>
-      <w:pPr>
         <w:pStyle w:val="spaceGeneral"/>
       </w:pPr>
       <w:r>
@@ -246,18 +162,6 @@
     </w:p>
     <w:p>
       <w:pPr>
-        <w:numPr>
-          <w:ilvl w:val="0"/>
-          <w:numId w:val="7"/>
-        </w:numPr>
-      </w:pPr>
-      <w:r>
-        <w:rPr/>
-        <w:t xml:space="preserve">Azithromycin</w:t>
-      </w:r>
-    </w:p>
-    <w:p>
-      <w:pPr>
         <w:pStyle w:val="spaceGeneral"/>
       </w:pPr>
       <w:r>
@@ -348,56 +252,56 @@
       <w:pPr/>
       <w:r>
         <w:rPr/>
-        <w:t xml:space="preserve">Surabaya, 04 November 2020</w:t>
-      </w:r>
-    </w:p>
-    <w:p>
-      <w:pPr/>
-      <w:r>
-        <w:rPr/>
-        <w:t xml:space="preserve"/>
-      </w:r>
-    </w:p>
-    <w:p>
-      <w:pPr/>
-      <w:r>
-        <w:rPr/>
-        <w:t xml:space="preserve"/>
-      </w:r>
-    </w:p>
-    <w:p>
-      <w:pPr/>
-      <w:r>
-        <w:rPr/>
-        <w:t xml:space="preserve"/>
-      </w:r>
-    </w:p>
-    <w:p>
-      <w:pPr/>
-      <w:r>
-        <w:rPr/>
-        <w:t xml:space="preserve"/>
-      </w:r>
-    </w:p>
-    <w:p>
-      <w:pPr/>
-      <w:r>
-        <w:rPr/>
-        <w:t xml:space="preserve"/>
-      </w:r>
-    </w:p>
-    <w:p>
-      <w:pPr/>
-      <w:r>
-        <w:rPr/>
-        <w:t xml:space="preserve"/>
-      </w:r>
-    </w:p>
-    <w:p>
-      <w:pPr/>
-      <w:r>
-        <w:rPr/>
-        <w:t xml:space="preserve">Dr Ainuha suraiya ilklksaadad S.dp</w:t>
+        <w:t xml:space="preserve">Surabaya, 05 November 2020</w:t>
+      </w:r>
+    </w:p>
+    <w:p>
+      <w:pPr/>
+      <w:r>
+        <w:rPr/>
+        <w:t xml:space="preserve"/>
+      </w:r>
+    </w:p>
+    <w:p>
+      <w:pPr/>
+      <w:r>
+        <w:rPr/>
+        <w:t xml:space="preserve"/>
+      </w:r>
+    </w:p>
+    <w:p>
+      <w:pPr/>
+      <w:r>
+        <w:rPr/>
+        <w:t xml:space="preserve"/>
+      </w:r>
+    </w:p>
+    <w:p>
+      <w:pPr/>
+      <w:r>
+        <w:rPr/>
+        <w:t xml:space="preserve"/>
+      </w:r>
+    </w:p>
+    <w:p>
+      <w:pPr/>
+      <w:r>
+        <w:rPr/>
+        <w:t xml:space="preserve"/>
+      </w:r>
+    </w:p>
+    <w:p>
+      <w:pPr/>
+      <w:r>
+        <w:rPr/>
+        <w:t xml:space="preserve"/>
+      </w:r>
+    </w:p>
+    <w:p>
+      <w:pPr/>
+      <w:r>
+        <w:rPr/>
+        <w:t xml:space="preserve">dr. Puspita Dyah Ardyani Isnanto Putri</w:t>
       </w:r>
     </w:p>
     <w:p>
@@ -454,7 +358,7 @@
       <w:rPr>
         <w:rStyle w:val="textHeader"/>
       </w:rPr>
-      <w:t xml:space="preserve">Gubeng kertajaya indah no 8</w:t>
+      <w:t xml:space="preserve">Jalan Raya Gubeng no. 11</w:t>
     </w:r>
   </w:p>
   <w:p>
@@ -472,166 +376,14 @@
       <w:rPr>
         <w:rStyle w:val="textHeader"/>
       </w:rPr>
-      <w:t xml:space="preserve">456</w:t>
+      <w:t xml:space="preserve">+62 31 3000 9009</w:t>
     </w:r>
   </w:p>
 </w:hdr>
 </file>
 
 <file path=word/numbering.xml><?xml version="1.0" encoding="utf-8"?>
-<w:numbering xmlns:ve="http://schemas.openxmlformats.org/markup-compatibility/2006" xmlns:o="urn:schemas-microsoft-com:office:office" xmlns:r="http://schemas.openxmlformats.org/officeDocument/2006/relationships" xmlns:m="http://schemas.openxmlformats.org/officeDocument/2006/math" xmlns:v="urn:schemas-microsoft-com:vml" xmlns:wp="http://schemas.openxmlformats.org/drawingml/2006/wordprocessingDrawing" xmlns:w10="urn:schemas-microsoft-com:office:word" xmlns:w="http://schemas.openxmlformats.org/wordprocessingml/2006/main" xmlns:wne="http://schemas.microsoft.com/office/word/2006/wordml">
-  <w:abstractNum w:abstractNumId="7">
-    <w:nsid w:val="48ECB54E"/>
-    <w:multiLevelType w:val="hybridMultilevel"/>
-    <w:lvl w:ilvl="0">
-      <w:start w:val="1"/>
-      <w:numFmt w:val="bullet"/>
-      <w:suff w:val="tab"/>
-      <w:lvlText w:val=""/>
-      <w:lvlJc w:val="left"/>
-      <w:pPr>
-        <w:tabs>
-          <w:tab w:val="num" w:pos="720"/>
-        </w:tabs>
-        <w:ind w:left="720" w:hanging="360"/>
-      </w:pPr>
-      <w:rPr>
-        <w:rFonts w:ascii="Symbol" w:hAnsi="Symbol" w:cs="Symbol" w:hint="default"/>
-      </w:rPr>
-    </w:lvl>
-    <w:lvl w:ilvl="1">
-      <w:start w:val="1"/>
-      <w:numFmt w:val="bullet"/>
-      <w:suff w:val="tab"/>
-      <w:lvlText w:val="o"/>
-      <w:lvlJc w:val="left"/>
-      <w:pPr>
-        <w:tabs>
-          <w:tab w:val="num" w:pos="1440"/>
-        </w:tabs>
-        <w:ind w:left="1440" w:hanging="360"/>
-      </w:pPr>
-      <w:rPr>
-        <w:rFonts w:ascii="Courier New" w:hAnsi="Courier New" w:cs="Courier New" w:hint="default"/>
-      </w:rPr>
-    </w:lvl>
-    <w:lvl w:ilvl="2">
-      <w:start w:val="1"/>
-      <w:numFmt w:val="bullet"/>
-      <w:suff w:val="tab"/>
-      <w:lvlText w:val=""/>
-      <w:lvlJc w:val="left"/>
-      <w:pPr>
-        <w:tabs>
-          <w:tab w:val="num" w:pos="2160"/>
-        </w:tabs>
-        <w:ind w:left="2160" w:hanging="360"/>
-      </w:pPr>
-      <w:rPr>
-        <w:rFonts w:ascii="Wingdings" w:hAnsi="Wingdings" w:cs="Wingdings" w:hint="default"/>
-      </w:rPr>
-    </w:lvl>
-    <w:lvl w:ilvl="3">
-      <w:start w:val="1"/>
-      <w:numFmt w:val="bullet"/>
-      <w:suff w:val="tab"/>
-      <w:lvlText w:val=""/>
-      <w:lvlJc w:val="left"/>
-      <w:pPr>
-        <w:tabs>
-          <w:tab w:val="num" w:pos="2880"/>
-        </w:tabs>
-        <w:ind w:left="2880" w:hanging="360"/>
-      </w:pPr>
-      <w:rPr>
-        <w:rFonts w:ascii="Symbol" w:hAnsi="Symbol" w:cs="Symbol" w:hint="default"/>
-      </w:rPr>
-    </w:lvl>
-    <w:lvl w:ilvl="4">
-      <w:start w:val="1"/>
-      <w:numFmt w:val="bullet"/>
-      <w:suff w:val="tab"/>
-      <w:lvlText w:val="o"/>
-      <w:lvlJc w:val="left"/>
-      <w:pPr>
-        <w:tabs>
-          <w:tab w:val="num" w:pos="3600"/>
-        </w:tabs>
-        <w:ind w:left="3600" w:hanging="360"/>
-      </w:pPr>
-      <w:rPr>
-        <w:rFonts w:ascii="Courier New" w:hAnsi="Courier New" w:cs="Courier New" w:hint="default"/>
-      </w:rPr>
-    </w:lvl>
-    <w:lvl w:ilvl="5">
-      <w:start w:val="1"/>
-      <w:numFmt w:val="bullet"/>
-      <w:suff w:val="tab"/>
-      <w:lvlText w:val=""/>
-      <w:lvlJc w:val="left"/>
-      <w:pPr>
-        <w:tabs>
-          <w:tab w:val="num" w:pos="4320"/>
-        </w:tabs>
-        <w:ind w:left="4320" w:hanging="360"/>
-      </w:pPr>
-      <w:rPr>
-        <w:rFonts w:ascii="Wingdings" w:hAnsi="Wingdings" w:cs="Wingdings" w:hint="default"/>
-      </w:rPr>
-    </w:lvl>
-    <w:lvl w:ilvl="6">
-      <w:start w:val="1"/>
-      <w:numFmt w:val="bullet"/>
-      <w:suff w:val="tab"/>
-      <w:lvlText w:val=""/>
-      <w:lvlJc w:val="left"/>
-      <w:pPr>
-        <w:tabs>
-          <w:tab w:val="num" w:pos="5040"/>
-        </w:tabs>
-        <w:ind w:left="5040" w:hanging="360"/>
-      </w:pPr>
-      <w:rPr>
-        <w:rFonts w:ascii="Symbol" w:hAnsi="Symbol" w:cs="Symbol" w:hint="default"/>
-      </w:rPr>
-    </w:lvl>
-    <w:lvl w:ilvl="7">
-      <w:start w:val="1"/>
-      <w:numFmt w:val="bullet"/>
-      <w:suff w:val="tab"/>
-      <w:lvlText w:val="o"/>
-      <w:lvlJc w:val="left"/>
-      <w:pPr>
-        <w:tabs>
-          <w:tab w:val="num" w:pos="5760"/>
-        </w:tabs>
-        <w:ind w:left="5760" w:hanging="360"/>
-      </w:pPr>
-      <w:rPr>
-        <w:rFonts w:ascii="Courier New" w:hAnsi="Courier New" w:cs="Courier New" w:hint="default"/>
-      </w:rPr>
-    </w:lvl>
-    <w:lvl w:ilvl="8">
-      <w:start w:val="1"/>
-      <w:numFmt w:val="bullet"/>
-      <w:suff w:val="tab"/>
-      <w:lvlText w:val=""/>
-      <w:lvlJc w:val="left"/>
-      <w:pPr>
-        <w:tabs>
-          <w:tab w:val="num" w:pos="6480"/>
-        </w:tabs>
-        <w:ind w:left="6480" w:hanging="360"/>
-      </w:pPr>
-      <w:rPr>
-        <w:rFonts w:ascii="Wingdings" w:hAnsi="Wingdings" w:cs="Wingdings" w:hint="default"/>
-      </w:rPr>
-    </w:lvl>
-  </w:abstractNum>
-  <w:num w:numId="7">
-    <w:abstractNumId w:val="7"/>
-  </w:num>
-</w:numbering>
+<w:numbering xmlns:ve="http://schemas.openxmlformats.org/markup-compatibility/2006" xmlns:o="urn:schemas-microsoft-com:office:office" xmlns:r="http://schemas.openxmlformats.org/officeDocument/2006/relationships" xmlns:m="http://schemas.openxmlformats.org/officeDocument/2006/math" xmlns:v="urn:schemas-microsoft-com:vml" xmlns:wp="http://schemas.openxmlformats.org/drawingml/2006/wordprocessingDrawing" xmlns:w10="urn:schemas-microsoft-com:office:word" xmlns:w="http://schemas.openxmlformats.org/wordprocessingml/2006/main" xmlns:wne="http://schemas.microsoft.com/office/word/2006/wordml"/>
 </file>
 
 <file path=word/styles.xml><?xml version="1.0" encoding="utf-8"?>

</xml_diff>